<commit_message>
corrected ortographical mistakes in summary of todos
</commit_message>
<xml_diff>
--- a/Objetivos de la reserch.docx
+++ b/Objetivos de la reserch.docx
@@ -37,15 +37,13 @@
           <w:szCs w:val="40"/>
         </w:rPr>
       </w:pPr>
-      <w:proofErr w:type="gramStart"/>
-      <w:r>
-        <w:rPr>
-          <w:sz w:val="28"/>
-          <w:szCs w:val="40"/>
-        </w:rPr>
-        <w:t>Que es un combo?</w:t>
-      </w:r>
-      <w:proofErr w:type="gramEnd"/>
+      <w:r>
+        <w:rPr>
+          <w:sz w:val="28"/>
+          <w:szCs w:val="40"/>
+        </w:rPr>
+        <w:t>¿Qué es un combo?</w:t>
+      </w:r>
     </w:p>
     <w:p>
       <w:pPr>
@@ -59,15 +57,13 @@
           <w:szCs w:val="40"/>
         </w:rPr>
       </w:pPr>
-      <w:proofErr w:type="gramStart"/>
-      <w:r>
-        <w:rPr>
-          <w:sz w:val="28"/>
-          <w:szCs w:val="40"/>
-        </w:rPr>
-        <w:t>Porque lo quiero en mi juego?</w:t>
-      </w:r>
-      <w:proofErr w:type="gramEnd"/>
+      <w:r>
+        <w:rPr>
+          <w:sz w:val="28"/>
+          <w:szCs w:val="40"/>
+        </w:rPr>
+        <w:t>¿Por qué lo quiero en mi juego?</w:t>
+      </w:r>
     </w:p>
     <w:p>
       <w:pPr>
@@ -126,7 +122,16 @@
           <w:sz w:val="28"/>
           <w:szCs w:val="40"/>
         </w:rPr>
-        <w:t>Combos difíciles y combos fáciles</w:t>
+        <w:t xml:space="preserve">Combos difíciles y </w:t>
+      </w:r>
+      <w:bookmarkStart w:id="0" w:name="_GoBack"/>
+      <w:bookmarkEnd w:id="0"/>
+      <w:r>
+        <w:rPr>
+          <w:sz w:val="28"/>
+          <w:szCs w:val="40"/>
+        </w:rPr>
+        <w:t>combos fáciles</w:t>
       </w:r>
       <w:r>
         <w:rPr>
@@ -283,8 +288,6 @@
         </w:rPr>
         <w:t xml:space="preserve"> activos</w:t>
       </w:r>
-      <w:bookmarkStart w:id="0" w:name="_GoBack"/>
-      <w:bookmarkEnd w:id="0"/>
     </w:p>
     <w:sectPr>
       <w:pgSz w:w="11906" w:h="16838"/>

</xml_diff>